<commit_message>
build fix bagian equipos
</commit_message>
<xml_diff>
--- a/templates/New_Template2.docx
+++ b/templates/New_Template2.docx
@@ -1134,7 +1134,51 @@
             </w14:solidFill>
           </w14:textFill>
         </w:rPr>
-        <w:t>Reference of the tested model</w:t>
+        <w:t xml:space="preserve">Reference </w:t>
+      </w:r>
+      <w:proofErr w:type="gramStart"/>
+      <w:r>
+        <w:rPr>
+          <w:rFonts w:ascii="Gordita Light" w:hAnsi="Gordita Light" w:cs="GorditaLight"/>
+          <w:i/>
+          <w:iCs/>
+          <w:color w:val="4F83BE"/>
+          <w:sz w:val="18"/>
+          <w:szCs w:val="18"/>
+          <w14:textFill>
+            <w14:solidFill>
+              <w14:srgbClr w14:val="4F83BE">
+                <w14:tint w14:val="66000"/>
+                <w14:satMod w14:val="160000"/>
+                <w14:tint w14:val="66000"/>
+                <w14:satMod w14:val="160000"/>
+              </w14:srgbClr>
+            </w14:solidFill>
+          </w14:textFill>
+        </w:rPr>
+        <w:t>of</w:t>
+      </w:r>
+      <w:proofErr w:type="gramEnd"/>
+      <w:r>
+        <w:rPr>
+          <w:rFonts w:ascii="Gordita Light" w:hAnsi="Gordita Light" w:cs="GorditaLight"/>
+          <w:i/>
+          <w:iCs/>
+          <w:color w:val="4F83BE"/>
+          <w:sz w:val="18"/>
+          <w:szCs w:val="18"/>
+          <w14:textFill>
+            <w14:solidFill>
+              <w14:srgbClr w14:val="4F83BE">
+                <w14:tint w14:val="66000"/>
+                <w14:satMod w14:val="160000"/>
+                <w14:tint w14:val="66000"/>
+                <w14:satMod w14:val="160000"/>
+              </w14:srgbClr>
+            </w14:solidFill>
+          </w14:textFill>
+        </w:rPr>
+        <w:t xml:space="preserve"> the tested model</w:t>
       </w:r>
     </w:p>
     <w:tbl>
@@ -2047,14 +2091,15 @@
         <w:tblStyle w:val="TableGrid"/>
         <w:tblW w:w="8746" w:type="dxa"/>
         <w:jc w:val="center"/>
+        <w:tblLayout w:type="fixed"/>
         <w:tblLook w:val="04A0" w:firstRow="1" w:lastRow="0" w:firstColumn="1" w:lastColumn="0" w:noHBand="0" w:noVBand="1"/>
       </w:tblPr>
       <w:tblGrid>
-        <w:gridCol w:w="1319"/>
-        <w:gridCol w:w="1649"/>
-        <w:gridCol w:w="1891"/>
-        <w:gridCol w:w="1963"/>
-        <w:gridCol w:w="1924"/>
+        <w:gridCol w:w="1838"/>
+        <w:gridCol w:w="1701"/>
+        <w:gridCol w:w="1701"/>
+        <w:gridCol w:w="1843"/>
+        <w:gridCol w:w="1663"/>
       </w:tblGrid>
       <w:tr>
         <w:trPr>
@@ -2063,7 +2108,7 @@
         </w:trPr>
         <w:tc>
           <w:tcPr>
-            <w:tcW w:w="1294" w:type="dxa"/>
+            <w:tcW w:w="1838" w:type="dxa"/>
           </w:tcPr>
           <w:p>
             <w:pPr>
@@ -2129,7 +2174,7 @@
         </w:tc>
         <w:tc>
           <w:tcPr>
-            <w:tcW w:w="1649" w:type="dxa"/>
+            <w:tcW w:w="1701" w:type="dxa"/>
           </w:tcPr>
           <w:p>
             <w:pPr>
@@ -2195,7 +2240,7 @@
         </w:tc>
         <w:tc>
           <w:tcPr>
-            <w:tcW w:w="1894" w:type="dxa"/>
+            <w:tcW w:w="1701" w:type="dxa"/>
           </w:tcPr>
           <w:p>
             <w:pPr>
@@ -2261,7 +2306,7 @@
         </w:tc>
         <w:tc>
           <w:tcPr>
-            <w:tcW w:w="1978" w:type="dxa"/>
+            <w:tcW w:w="1843" w:type="dxa"/>
           </w:tcPr>
           <w:p>
             <w:pPr>
@@ -2352,7 +2397,7 @@
         </w:tc>
         <w:tc>
           <w:tcPr>
-            <w:tcW w:w="1931" w:type="dxa"/>
+            <w:tcW w:w="1663" w:type="dxa"/>
           </w:tcPr>
           <w:p>
             <w:pPr>
@@ -2423,7 +2468,7 @@
         </w:trPr>
         <w:tc>
           <w:tcPr>
-            <w:tcW w:w="1294" w:type="dxa"/>
+            <w:tcW w:w="1838" w:type="dxa"/>
           </w:tcPr>
           <w:p>
             <w:pPr>
@@ -2457,7 +2502,7 @@
         </w:tc>
         <w:tc>
           <w:tcPr>
-            <w:tcW w:w="1649" w:type="dxa"/>
+            <w:tcW w:w="1701" w:type="dxa"/>
           </w:tcPr>
           <w:p>
             <w:pPr>
@@ -2491,7 +2536,7 @@
         </w:tc>
         <w:tc>
           <w:tcPr>
-            <w:tcW w:w="1894" w:type="dxa"/>
+            <w:tcW w:w="1701" w:type="dxa"/>
           </w:tcPr>
           <w:p>
             <w:pPr>
@@ -2525,7 +2570,7 @@
         </w:tc>
         <w:tc>
           <w:tcPr>
-            <w:tcW w:w="1978" w:type="dxa"/>
+            <w:tcW w:w="1843" w:type="dxa"/>
           </w:tcPr>
           <w:p>
             <w:pPr>
@@ -2550,7 +2595,7 @@
         </w:tc>
         <w:tc>
           <w:tcPr>
-            <w:tcW w:w="1931" w:type="dxa"/>
+            <w:tcW w:w="1663" w:type="dxa"/>
           </w:tcPr>
           <w:p>
             <w:pPr>
@@ -2581,7 +2626,7 @@
         </w:trPr>
         <w:tc>
           <w:tcPr>
-            <w:tcW w:w="1294" w:type="dxa"/>
+            <w:tcW w:w="1838" w:type="dxa"/>
           </w:tcPr>
           <w:p>
             <w:pPr>
@@ -2614,7 +2659,7 @@
         </w:tc>
         <w:tc>
           <w:tcPr>
-            <w:tcW w:w="1649" w:type="dxa"/>
+            <w:tcW w:w="1701" w:type="dxa"/>
           </w:tcPr>
           <w:p>
             <w:pPr>
@@ -2649,7 +2694,7 @@
         </w:tc>
         <w:tc>
           <w:tcPr>
-            <w:tcW w:w="1894" w:type="dxa"/>
+            <w:tcW w:w="1701" w:type="dxa"/>
           </w:tcPr>
           <w:p>
             <w:pPr>
@@ -2683,7 +2728,7 @@
         </w:tc>
         <w:tc>
           <w:tcPr>
-            <w:tcW w:w="1978" w:type="dxa"/>
+            <w:tcW w:w="1843" w:type="dxa"/>
           </w:tcPr>
           <w:p>
             <w:pPr>
@@ -2709,7 +2754,7 @@
         </w:tc>
         <w:tc>
           <w:tcPr>
-            <w:tcW w:w="1931" w:type="dxa"/>
+            <w:tcW w:w="1663" w:type="dxa"/>
           </w:tcPr>
           <w:p>
             <w:pPr>
@@ -2740,7 +2785,7 @@
         </w:trPr>
         <w:tc>
           <w:tcPr>
-            <w:tcW w:w="1294" w:type="dxa"/>
+            <w:tcW w:w="1838" w:type="dxa"/>
           </w:tcPr>
           <w:p>
             <w:pPr>
@@ -2774,7 +2819,7 @@
         </w:tc>
         <w:tc>
           <w:tcPr>
-            <w:tcW w:w="1649" w:type="dxa"/>
+            <w:tcW w:w="1701" w:type="dxa"/>
           </w:tcPr>
           <w:p>
             <w:pPr>
@@ -2809,7 +2854,7 @@
         </w:tc>
         <w:tc>
           <w:tcPr>
-            <w:tcW w:w="1894" w:type="dxa"/>
+            <w:tcW w:w="1701" w:type="dxa"/>
           </w:tcPr>
           <w:p>
             <w:pPr>
@@ -2843,7 +2888,7 @@
         </w:tc>
         <w:tc>
           <w:tcPr>
-            <w:tcW w:w="1978" w:type="dxa"/>
+            <w:tcW w:w="1843" w:type="dxa"/>
           </w:tcPr>
           <w:p>
             <w:pPr>
@@ -2869,7 +2914,7 @@
         </w:tc>
         <w:tc>
           <w:tcPr>
-            <w:tcW w:w="1931" w:type="dxa"/>
+            <w:tcW w:w="1663" w:type="dxa"/>
           </w:tcPr>
           <w:p>
             <w:pPr>
@@ -2900,7 +2945,7 @@
         </w:trPr>
         <w:tc>
           <w:tcPr>
-            <w:tcW w:w="1294" w:type="dxa"/>
+            <w:tcW w:w="1838" w:type="dxa"/>
           </w:tcPr>
           <w:p>
             <w:pPr>
@@ -2934,7 +2979,7 @@
         </w:tc>
         <w:tc>
           <w:tcPr>
-            <w:tcW w:w="1649" w:type="dxa"/>
+            <w:tcW w:w="1701" w:type="dxa"/>
           </w:tcPr>
           <w:p>
             <w:pPr>
@@ -2969,7 +3014,7 @@
         </w:tc>
         <w:tc>
           <w:tcPr>
-            <w:tcW w:w="1894" w:type="dxa"/>
+            <w:tcW w:w="1701" w:type="dxa"/>
           </w:tcPr>
           <w:p>
             <w:pPr>
@@ -3003,7 +3048,7 @@
         </w:tc>
         <w:tc>
           <w:tcPr>
-            <w:tcW w:w="1978" w:type="dxa"/>
+            <w:tcW w:w="1843" w:type="dxa"/>
           </w:tcPr>
           <w:p>
             <w:pPr>
@@ -3029,7 +3074,7 @@
         </w:tc>
         <w:tc>
           <w:tcPr>
-            <w:tcW w:w="1931" w:type="dxa"/>
+            <w:tcW w:w="1663" w:type="dxa"/>
           </w:tcPr>
           <w:p>
             <w:pPr>
@@ -3060,7 +3105,7 @@
         </w:trPr>
         <w:tc>
           <w:tcPr>
-            <w:tcW w:w="1294" w:type="dxa"/>
+            <w:tcW w:w="1838" w:type="dxa"/>
           </w:tcPr>
           <w:p>
             <w:pPr>
@@ -3094,7 +3139,7 @@
         </w:tc>
         <w:tc>
           <w:tcPr>
-            <w:tcW w:w="1649" w:type="dxa"/>
+            <w:tcW w:w="1701" w:type="dxa"/>
           </w:tcPr>
           <w:p>
             <w:pPr>
@@ -3129,7 +3174,7 @@
         </w:tc>
         <w:tc>
           <w:tcPr>
-            <w:tcW w:w="1894" w:type="dxa"/>
+            <w:tcW w:w="1701" w:type="dxa"/>
           </w:tcPr>
           <w:p>
             <w:pPr>
@@ -3163,7 +3208,7 @@
         </w:tc>
         <w:tc>
           <w:tcPr>
-            <w:tcW w:w="1978" w:type="dxa"/>
+            <w:tcW w:w="1843" w:type="dxa"/>
           </w:tcPr>
           <w:p>
             <w:pPr>
@@ -3189,7 +3234,7 @@
         </w:tc>
         <w:tc>
           <w:tcPr>
-            <w:tcW w:w="1931" w:type="dxa"/>
+            <w:tcW w:w="1663" w:type="dxa"/>
           </w:tcPr>
           <w:p>
             <w:pPr>
@@ -3220,7 +3265,7 @@
         </w:trPr>
         <w:tc>
           <w:tcPr>
-            <w:tcW w:w="1294" w:type="dxa"/>
+            <w:tcW w:w="1838" w:type="dxa"/>
           </w:tcPr>
           <w:p>
             <w:pPr>
@@ -3254,7 +3299,7 @@
         </w:tc>
         <w:tc>
           <w:tcPr>
-            <w:tcW w:w="1649" w:type="dxa"/>
+            <w:tcW w:w="1701" w:type="dxa"/>
           </w:tcPr>
           <w:p>
             <w:pPr>
@@ -3289,7 +3334,7 @@
         </w:tc>
         <w:tc>
           <w:tcPr>
-            <w:tcW w:w="1894" w:type="dxa"/>
+            <w:tcW w:w="1701" w:type="dxa"/>
           </w:tcPr>
           <w:p>
             <w:pPr>
@@ -3323,7 +3368,7 @@
         </w:tc>
         <w:tc>
           <w:tcPr>
-            <w:tcW w:w="1978" w:type="dxa"/>
+            <w:tcW w:w="1843" w:type="dxa"/>
           </w:tcPr>
           <w:p>
             <w:pPr>
@@ -3349,7 +3394,7 @@
         </w:tc>
         <w:tc>
           <w:tcPr>
-            <w:tcW w:w="1931" w:type="dxa"/>
+            <w:tcW w:w="1663" w:type="dxa"/>
           </w:tcPr>
           <w:p>
             <w:pPr>
@@ -3380,7 +3425,7 @@
         </w:trPr>
         <w:tc>
           <w:tcPr>
-            <w:tcW w:w="1294" w:type="dxa"/>
+            <w:tcW w:w="1838" w:type="dxa"/>
           </w:tcPr>
           <w:p>
             <w:pPr>
@@ -3414,7 +3459,7 @@
         </w:tc>
         <w:tc>
           <w:tcPr>
-            <w:tcW w:w="1649" w:type="dxa"/>
+            <w:tcW w:w="1701" w:type="dxa"/>
           </w:tcPr>
           <w:p>
             <w:pPr>
@@ -3449,7 +3494,7 @@
         </w:tc>
         <w:tc>
           <w:tcPr>
-            <w:tcW w:w="1894" w:type="dxa"/>
+            <w:tcW w:w="1701" w:type="dxa"/>
           </w:tcPr>
           <w:p>
             <w:pPr>
@@ -3483,7 +3528,7 @@
         </w:tc>
         <w:tc>
           <w:tcPr>
-            <w:tcW w:w="1978" w:type="dxa"/>
+            <w:tcW w:w="1843" w:type="dxa"/>
           </w:tcPr>
           <w:p>
             <w:pPr>
@@ -3509,7 +3554,7 @@
         </w:tc>
         <w:tc>
           <w:tcPr>
-            <w:tcW w:w="1931" w:type="dxa"/>
+            <w:tcW w:w="1663" w:type="dxa"/>
           </w:tcPr>
           <w:p>
             <w:pPr>
@@ -3540,7 +3585,7 @@
         </w:trPr>
         <w:tc>
           <w:tcPr>
-            <w:tcW w:w="1294" w:type="dxa"/>
+            <w:tcW w:w="1838" w:type="dxa"/>
           </w:tcPr>
           <w:p>
             <w:pPr>
@@ -3573,7 +3618,7 @@
         </w:tc>
         <w:tc>
           <w:tcPr>
-            <w:tcW w:w="1649" w:type="dxa"/>
+            <w:tcW w:w="1701" w:type="dxa"/>
           </w:tcPr>
           <w:p>
             <w:pPr>
@@ -3607,7 +3652,7 @@
         </w:tc>
         <w:tc>
           <w:tcPr>
-            <w:tcW w:w="1894" w:type="dxa"/>
+            <w:tcW w:w="1701" w:type="dxa"/>
           </w:tcPr>
           <w:p>
             <w:pPr>
@@ -3640,7 +3685,7 @@
         </w:tc>
         <w:tc>
           <w:tcPr>
-            <w:tcW w:w="1978" w:type="dxa"/>
+            <w:tcW w:w="1843" w:type="dxa"/>
           </w:tcPr>
           <w:p>
             <w:pPr>
@@ -3665,7 +3710,7 @@
         </w:tc>
         <w:tc>
           <w:tcPr>
-            <w:tcW w:w="1931" w:type="dxa"/>
+            <w:tcW w:w="1663" w:type="dxa"/>
           </w:tcPr>
           <w:p>
             <w:pPr>
@@ -3695,7 +3740,7 @@
         </w:trPr>
         <w:tc>
           <w:tcPr>
-            <w:tcW w:w="1294" w:type="dxa"/>
+            <w:tcW w:w="1838" w:type="dxa"/>
           </w:tcPr>
           <w:p>
             <w:pPr>
@@ -3728,7 +3773,7 @@
         </w:tc>
         <w:tc>
           <w:tcPr>
-            <w:tcW w:w="1649" w:type="dxa"/>
+            <w:tcW w:w="1701" w:type="dxa"/>
           </w:tcPr>
           <w:p>
             <w:pPr>
@@ -3762,7 +3807,7 @@
         </w:tc>
         <w:tc>
           <w:tcPr>
-            <w:tcW w:w="1894" w:type="dxa"/>
+            <w:tcW w:w="1701" w:type="dxa"/>
           </w:tcPr>
           <w:p>
             <w:pPr>
@@ -3795,7 +3840,7 @@
         </w:tc>
         <w:tc>
           <w:tcPr>
-            <w:tcW w:w="1978" w:type="dxa"/>
+            <w:tcW w:w="1843" w:type="dxa"/>
           </w:tcPr>
           <w:p>
             <w:pPr>
@@ -3820,7 +3865,7 @@
         </w:tc>
         <w:tc>
           <w:tcPr>
-            <w:tcW w:w="1931" w:type="dxa"/>
+            <w:tcW w:w="1663" w:type="dxa"/>
           </w:tcPr>
           <w:p>
             <w:pPr>
@@ -3850,7 +3895,7 @@
         </w:trPr>
         <w:tc>
           <w:tcPr>
-            <w:tcW w:w="1294" w:type="dxa"/>
+            <w:tcW w:w="1838" w:type="dxa"/>
           </w:tcPr>
           <w:p>
             <w:pPr>
@@ -3883,7 +3928,7 @@
         </w:tc>
         <w:tc>
           <w:tcPr>
-            <w:tcW w:w="1649" w:type="dxa"/>
+            <w:tcW w:w="1701" w:type="dxa"/>
           </w:tcPr>
           <w:p>
             <w:pPr>
@@ -3917,7 +3962,7 @@
         </w:tc>
         <w:tc>
           <w:tcPr>
-            <w:tcW w:w="1894" w:type="dxa"/>
+            <w:tcW w:w="1701" w:type="dxa"/>
           </w:tcPr>
           <w:p>
             <w:pPr>
@@ -3950,7 +3995,7 @@
         </w:tc>
         <w:tc>
           <w:tcPr>
-            <w:tcW w:w="1978" w:type="dxa"/>
+            <w:tcW w:w="1843" w:type="dxa"/>
           </w:tcPr>
           <w:p>
             <w:pPr>
@@ -3975,7 +4020,7 @@
         </w:tc>
         <w:tc>
           <w:tcPr>
-            <w:tcW w:w="1931" w:type="dxa"/>
+            <w:tcW w:w="1663" w:type="dxa"/>
           </w:tcPr>
           <w:p>
             <w:pPr>
@@ -4005,7 +4050,7 @@
         </w:trPr>
         <w:tc>
           <w:tcPr>
-            <w:tcW w:w="1294" w:type="dxa"/>
+            <w:tcW w:w="1838" w:type="dxa"/>
           </w:tcPr>
           <w:p>
             <w:pPr>
@@ -4038,7 +4083,7 @@
         </w:tc>
         <w:tc>
           <w:tcPr>
-            <w:tcW w:w="1649" w:type="dxa"/>
+            <w:tcW w:w="1701" w:type="dxa"/>
           </w:tcPr>
           <w:p>
             <w:pPr>
@@ -4072,7 +4117,7 @@
         </w:tc>
         <w:tc>
           <w:tcPr>
-            <w:tcW w:w="1894" w:type="dxa"/>
+            <w:tcW w:w="1701" w:type="dxa"/>
           </w:tcPr>
           <w:p>
             <w:pPr>
@@ -4105,7 +4150,7 @@
         </w:tc>
         <w:tc>
           <w:tcPr>
-            <w:tcW w:w="1978" w:type="dxa"/>
+            <w:tcW w:w="1843" w:type="dxa"/>
           </w:tcPr>
           <w:p>
             <w:pPr>
@@ -4130,7 +4175,7 @@
         </w:tc>
         <w:tc>
           <w:tcPr>
-            <w:tcW w:w="1931" w:type="dxa"/>
+            <w:tcW w:w="1663" w:type="dxa"/>
           </w:tcPr>
           <w:p>
             <w:pPr>
@@ -4160,7 +4205,7 @@
         </w:trPr>
         <w:tc>
           <w:tcPr>
-            <w:tcW w:w="1294" w:type="dxa"/>
+            <w:tcW w:w="1838" w:type="dxa"/>
           </w:tcPr>
           <w:p>
             <w:pPr>
@@ -4193,7 +4238,7 @@
         </w:tc>
         <w:tc>
           <w:tcPr>
-            <w:tcW w:w="1649" w:type="dxa"/>
+            <w:tcW w:w="1701" w:type="dxa"/>
           </w:tcPr>
           <w:p>
             <w:pPr>
@@ -4227,7 +4272,7 @@
         </w:tc>
         <w:tc>
           <w:tcPr>
-            <w:tcW w:w="1894" w:type="dxa"/>
+            <w:tcW w:w="1701" w:type="dxa"/>
           </w:tcPr>
           <w:p>
             <w:pPr>
@@ -4260,7 +4305,7 @@
         </w:tc>
         <w:tc>
           <w:tcPr>
-            <w:tcW w:w="1978" w:type="dxa"/>
+            <w:tcW w:w="1843" w:type="dxa"/>
           </w:tcPr>
           <w:p>
             <w:pPr>
@@ -4285,7 +4330,7 @@
         </w:tc>
         <w:tc>
           <w:tcPr>
-            <w:tcW w:w="1931" w:type="dxa"/>
+            <w:tcW w:w="1663" w:type="dxa"/>
           </w:tcPr>
           <w:p>
             <w:pPr>
@@ -6345,14 +6390,25 @@
                 <w:lang w:val="es-ES"/>
               </w:rPr>
             </w:pPr>
-            <w:r>
-              <w:rPr>
-                <w:rFonts w:ascii="Gordita Light" w:hAnsi="Gordita Light" w:cs="GorditaLight"/>
-                <w:sz w:val="18"/>
-                <w:szCs w:val="18"/>
-                <w:lang w:val="es-ES"/>
-              </w:rPr>
-              <w:t>NOTA : [TEXT13]</w:t>
+            <w:proofErr w:type="gramStart"/>
+            <w:r>
+              <w:rPr>
+                <w:rFonts w:ascii="Gordita Light" w:hAnsi="Gordita Light" w:cs="GorditaLight"/>
+                <w:sz w:val="18"/>
+                <w:szCs w:val="18"/>
+                <w:lang w:val="es-ES"/>
+              </w:rPr>
+              <w:t>NOTA :</w:t>
+            </w:r>
+            <w:proofErr w:type="gramEnd"/>
+            <w:r>
+              <w:rPr>
+                <w:rFonts w:ascii="Gordita Light" w:hAnsi="Gordita Light" w:cs="GorditaLight"/>
+                <w:sz w:val="18"/>
+                <w:szCs w:val="18"/>
+                <w:lang w:val="es-ES"/>
+              </w:rPr>
+              <w:t xml:space="preserve"> [TEXT13]</w:t>
             </w:r>
           </w:p>
         </w:tc>

</xml_diff>